<commit_message>
Re-added module 3 report
</commit_message>
<xml_diff>
--- a/modul3.docx
+++ b/modul3.docx
@@ -170,6 +170,19 @@
           <w:i/>
         </w:rPr>
       </w:pPr>
+      <w:r>
+        <w:rPr>
+          <w:i/>
+        </w:rPr>
+        <w:t>Function output: [[0, 1, 2, 3], [4, 5, 6]]</w:t>
+      </w:r>
+    </w:p>
+    <w:p>
+      <w:pPr>
+        <w:rPr>
+          <w:i/>
+        </w:rPr>
+      </w:pPr>
     </w:p>
     <w:p>
       <w:r>
@@ -179,94 +192,500 @@
         <w:t>all the permutations for this row or column using the following function:</w:t>
       </w:r>
     </w:p>
-    <w:bookmarkStart w:id="0" w:name="_MON_1505410250"/>
-    <w:bookmarkEnd w:id="0"/>
-    <w:p>
-      <w:r>
-        <w:object w:dxaOrig="9060" w:dyaOrig="2800" w14:anchorId="115C4604">
-          <v:shapetype id="_x0000_t75" coordsize="21600,21600" o:spt="75" o:preferrelative="t" path="m@4@5l@4@11@9@11@9@5xe" filled="f" stroked="f">
-            <v:stroke joinstyle="miter"/>
-            <v:formulas>
-              <v:f eqn="if lineDrawn pixelLineWidth 0"/>
-              <v:f eqn="sum @0 1 0"/>
-              <v:f eqn="sum 0 0 @1"/>
-              <v:f eqn="prod @2 1 2"/>
-              <v:f eqn="prod @3 21600 pixelWidth"/>
-              <v:f eqn="prod @3 21600 pixelHeight"/>
-              <v:f eqn="sum @0 0 1"/>
-              <v:f eqn="prod @6 1 2"/>
-              <v:f eqn="prod @7 21600 pixelWidth"/>
-              <v:f eqn="sum @8 21600 0"/>
-              <v:f eqn="prod @7 21600 pixelHeight"/>
-              <v:f eqn="sum @10 21600 0"/>
-            </v:formulas>
-            <v:path o:extrusionok="f" gradientshapeok="t" o:connecttype="rect"/>
-            <o:lock v:ext="edit" aspectratio="t"/>
-          </v:shapetype>
-          <v:shape id="_x0000_i1025" type="#_x0000_t75" style="width:453pt;height:140pt" o:ole="">
-            <v:imagedata r:id="rId7" o:title=""/>
-          </v:shape>
-          <o:OLEObject Type="Embed" ProgID="Word.Document.12" ShapeID="_x0000_i1025" DrawAspect="Content" ObjectID="_1505410326" r:id="rId8">
-            <o:FieldCodes>\s</o:FieldCodes>
-          </o:OLEObject>
-        </w:object>
-      </w:r>
-    </w:p>
-    <w:p/>
+    <w:p>
+      <w:pPr>
+        <w:shd w:val="clear" w:color="auto" w:fill="2B2B2B"/>
+        <w:tabs>
+          <w:tab w:val="left" w:pos="916"/>
+          <w:tab w:val="left" w:pos="1832"/>
+          <w:tab w:val="left" w:pos="2748"/>
+          <w:tab w:val="left" w:pos="3664"/>
+          <w:tab w:val="left" w:pos="4580"/>
+          <w:tab w:val="left" w:pos="5496"/>
+          <w:tab w:val="left" w:pos="6412"/>
+          <w:tab w:val="left" w:pos="7328"/>
+          <w:tab w:val="left" w:pos="8244"/>
+          <w:tab w:val="left" w:pos="9160"/>
+          <w:tab w:val="left" w:pos="10076"/>
+          <w:tab w:val="left" w:pos="10992"/>
+          <w:tab w:val="left" w:pos="11908"/>
+          <w:tab w:val="left" w:pos="12824"/>
+          <w:tab w:val="left" w:pos="13740"/>
+          <w:tab w:val="left" w:pos="14656"/>
+        </w:tabs>
+        <w:rPr>
+          <w:rFonts w:ascii="Menlo" w:hAnsi="Menlo" w:cs="Menlo"/>
+          <w:color w:val="A9B7C6"/>
+        </w:rPr>
+      </w:pPr>
+      <w:r>
+        <w:rPr>
+          <w:rFonts w:ascii="Menlo" w:hAnsi="Menlo" w:cs="Menlo"/>
+          <w:b/>
+          <w:bCs/>
+          <w:color w:val="CC7832"/>
+        </w:rPr>
+        <w:t xml:space="preserve">def </w:t>
+      </w:r>
+      <w:r>
+        <w:rPr>
+          <w:rFonts w:ascii="Menlo" w:hAnsi="Menlo" w:cs="Menlo"/>
+          <w:b/>
+          <w:bCs/>
+          <w:color w:val="A9B7C6"/>
+        </w:rPr>
+        <w:t>calculate_permutations</w:t>
+      </w:r>
+      <w:r>
+        <w:rPr>
+          <w:rFonts w:ascii="Menlo" w:hAnsi="Menlo" w:cs="Menlo"/>
+          <w:color w:val="A9B7C6"/>
+        </w:rPr>
+        <w:t>(</w:t>
+      </w:r>
+      <w:r>
+        <w:rPr>
+          <w:rFonts w:ascii="Menlo" w:hAnsi="Menlo" w:cs="Menlo"/>
+          <w:color w:val="94558D"/>
+        </w:rPr>
+        <w:t>self</w:t>
+      </w:r>
+      <w:r>
+        <w:rPr>
+          <w:rFonts w:ascii="Menlo" w:hAnsi="Menlo" w:cs="Menlo"/>
+          <w:color w:val="CC7832"/>
+        </w:rPr>
+        <w:t xml:space="preserve">, </w:t>
+      </w:r>
+      <w:r>
+        <w:rPr>
+          <w:rFonts w:ascii="Menlo" w:hAnsi="Menlo" w:cs="Menlo"/>
+          <w:color w:val="A9B7C6"/>
+        </w:rPr>
+        <w:t>segment_domains</w:t>
+      </w:r>
+      <w:r>
+        <w:rPr>
+          <w:rFonts w:ascii="Menlo" w:hAnsi="Menlo" w:cs="Menlo"/>
+          <w:color w:val="CC7832"/>
+        </w:rPr>
+        <w:t xml:space="preserve">, </w:t>
+      </w:r>
+      <w:r>
+        <w:rPr>
+          <w:rFonts w:ascii="Menlo" w:hAnsi="Menlo" w:cs="Menlo"/>
+          <w:color w:val="A9B7C6"/>
+        </w:rPr>
+        <w:t>segments):</w:t>
+      </w:r>
+      <w:r>
+        <w:rPr>
+          <w:rFonts w:ascii="Menlo" w:hAnsi="Menlo" w:cs="Menlo"/>
+          <w:color w:val="A9B7C6"/>
+        </w:rPr>
+        <w:br/>
+        <w:t xml:space="preserve">    permutations = </w:t>
+      </w:r>
+      <w:r>
+        <w:rPr>
+          <w:rFonts w:ascii="Menlo" w:hAnsi="Menlo" w:cs="Menlo"/>
+          <w:color w:val="8888C6"/>
+        </w:rPr>
+        <w:t>list</w:t>
+      </w:r>
+      <w:r>
+        <w:rPr>
+          <w:rFonts w:ascii="Menlo" w:hAnsi="Menlo" w:cs="Menlo"/>
+          <w:color w:val="A9B7C6"/>
+        </w:rPr>
+        <w:t>(itertools.product(*segment_domains))</w:t>
+      </w:r>
+      <w:r>
+        <w:rPr>
+          <w:rFonts w:ascii="Menlo" w:hAnsi="Menlo" w:cs="Menlo"/>
+          <w:color w:val="A9B7C6"/>
+        </w:rPr>
+        <w:br/>
+        <w:t xml:space="preserve">    </w:t>
+      </w:r>
+      <w:r>
+        <w:rPr>
+          <w:rFonts w:ascii="Menlo" w:hAnsi="Menlo" w:cs="Menlo"/>
+          <w:b/>
+          <w:bCs/>
+          <w:color w:val="CC7832"/>
+        </w:rPr>
+        <w:t xml:space="preserve">for </w:t>
+      </w:r>
+      <w:r>
+        <w:rPr>
+          <w:rFonts w:ascii="Menlo" w:hAnsi="Menlo" w:cs="Menlo"/>
+          <w:color w:val="A9B7C6"/>
+        </w:rPr>
+        <w:t xml:space="preserve">list_element </w:t>
+      </w:r>
+      <w:r>
+        <w:rPr>
+          <w:rFonts w:ascii="Menlo" w:hAnsi="Menlo" w:cs="Menlo"/>
+          <w:b/>
+          <w:bCs/>
+          <w:color w:val="CC7832"/>
+        </w:rPr>
+        <w:t xml:space="preserve">in </w:t>
+      </w:r>
+      <w:r>
+        <w:rPr>
+          <w:rFonts w:ascii="Menlo" w:hAnsi="Menlo" w:cs="Menlo"/>
+          <w:color w:val="A9B7C6"/>
+        </w:rPr>
+        <w:t>copy.deepcopy(permutations):</w:t>
+      </w:r>
+      <w:r>
+        <w:rPr>
+          <w:rFonts w:ascii="Menlo" w:hAnsi="Menlo" w:cs="Menlo"/>
+          <w:color w:val="A9B7C6"/>
+        </w:rPr>
+        <w:br/>
+        <w:t xml:space="preserve">        </w:t>
+      </w:r>
+      <w:r>
+        <w:rPr>
+          <w:rFonts w:ascii="Menlo" w:hAnsi="Menlo" w:cs="Menlo"/>
+          <w:b/>
+          <w:bCs/>
+          <w:color w:val="CC7832"/>
+        </w:rPr>
+        <w:t xml:space="preserve">for </w:t>
+      </w:r>
+      <w:r>
+        <w:rPr>
+          <w:rFonts w:ascii="Menlo" w:hAnsi="Menlo" w:cs="Menlo"/>
+          <w:color w:val="A9B7C6"/>
+        </w:rPr>
+        <w:t xml:space="preserve">i </w:t>
+      </w:r>
+      <w:r>
+        <w:rPr>
+          <w:rFonts w:ascii="Menlo" w:hAnsi="Menlo" w:cs="Menlo"/>
+          <w:b/>
+          <w:bCs/>
+          <w:color w:val="CC7832"/>
+        </w:rPr>
+        <w:t xml:space="preserve">in </w:t>
+      </w:r>
+      <w:r>
+        <w:rPr>
+          <w:rFonts w:ascii="Menlo" w:hAnsi="Menlo" w:cs="Menlo"/>
+          <w:color w:val="8888C6"/>
+        </w:rPr>
+        <w:t>range</w:t>
+      </w:r>
+      <w:r>
+        <w:rPr>
+          <w:rFonts w:ascii="Menlo" w:hAnsi="Menlo" w:cs="Menlo"/>
+          <w:color w:val="A9B7C6"/>
+        </w:rPr>
+        <w:t>(</w:t>
+      </w:r>
+      <w:r>
+        <w:rPr>
+          <w:rFonts w:ascii="Menlo" w:hAnsi="Menlo" w:cs="Menlo"/>
+          <w:color w:val="8888C6"/>
+        </w:rPr>
+        <w:t>len</w:t>
+      </w:r>
+      <w:r>
+        <w:rPr>
+          <w:rFonts w:ascii="Menlo" w:hAnsi="Menlo" w:cs="Menlo"/>
+          <w:color w:val="A9B7C6"/>
+        </w:rPr>
+        <w:t>(list_element)-</w:t>
+      </w:r>
+      <w:r>
+        <w:rPr>
+          <w:rFonts w:ascii="Menlo" w:hAnsi="Menlo" w:cs="Menlo"/>
+          <w:color w:val="6897BB"/>
+        </w:rPr>
+        <w:t>1</w:t>
+      </w:r>
+      <w:r>
+        <w:rPr>
+          <w:rFonts w:ascii="Menlo" w:hAnsi="Menlo" w:cs="Menlo"/>
+          <w:color w:val="A9B7C6"/>
+        </w:rPr>
+        <w:t>):</w:t>
+      </w:r>
+      <w:r>
+        <w:rPr>
+          <w:rFonts w:ascii="Menlo" w:hAnsi="Menlo" w:cs="Menlo"/>
+          <w:color w:val="A9B7C6"/>
+        </w:rPr>
+        <w:br/>
+        <w:t xml:space="preserve">            </w:t>
+      </w:r>
+      <w:r>
+        <w:rPr>
+          <w:rFonts w:ascii="Menlo" w:hAnsi="Menlo" w:cs="Menlo"/>
+          <w:b/>
+          <w:bCs/>
+          <w:color w:val="CC7832"/>
+        </w:rPr>
+        <w:t xml:space="preserve">if </w:t>
+      </w:r>
+      <w:r>
+        <w:rPr>
+          <w:rFonts w:ascii="Menlo" w:hAnsi="Menlo" w:cs="Menlo"/>
+          <w:color w:val="8888C6"/>
+        </w:rPr>
+        <w:t>isinstance</w:t>
+      </w:r>
+      <w:r>
+        <w:rPr>
+          <w:rFonts w:ascii="Menlo" w:hAnsi="Menlo" w:cs="Menlo"/>
+          <w:color w:val="A9B7C6"/>
+        </w:rPr>
+        <w:t>(list_element</w:t>
+      </w:r>
+      <w:r>
+        <w:rPr>
+          <w:rFonts w:ascii="Menlo" w:hAnsi="Menlo" w:cs="Menlo"/>
+          <w:color w:val="CC7832"/>
+        </w:rPr>
+        <w:t xml:space="preserve">, </w:t>
+      </w:r>
+      <w:r>
+        <w:rPr>
+          <w:rFonts w:ascii="Menlo" w:hAnsi="Menlo" w:cs="Menlo"/>
+          <w:color w:val="8888C6"/>
+        </w:rPr>
+        <w:t>tuple</w:t>
+      </w:r>
+      <w:r>
+        <w:rPr>
+          <w:rFonts w:ascii="Menlo" w:hAnsi="Menlo" w:cs="Menlo"/>
+          <w:color w:val="A9B7C6"/>
+        </w:rPr>
+        <w:t>):</w:t>
+      </w:r>
+      <w:r>
+        <w:rPr>
+          <w:rFonts w:ascii="Menlo" w:hAnsi="Menlo" w:cs="Menlo"/>
+          <w:color w:val="A9B7C6"/>
+        </w:rPr>
+        <w:br/>
+        <w:t xml:space="preserve">                </w:t>
+      </w:r>
+      <w:r>
+        <w:rPr>
+          <w:rFonts w:ascii="Menlo" w:hAnsi="Menlo" w:cs="Menlo"/>
+          <w:b/>
+          <w:bCs/>
+          <w:color w:val="CC7832"/>
+        </w:rPr>
+        <w:t xml:space="preserve">if not </w:t>
+      </w:r>
+      <w:r>
+        <w:rPr>
+          <w:rFonts w:ascii="Menlo" w:hAnsi="Menlo" w:cs="Menlo"/>
+          <w:color w:val="A9B7C6"/>
+        </w:rPr>
+        <w:t>list_element[i] + segments[i]  &lt; list_element[i+</w:t>
+      </w:r>
+      <w:r>
+        <w:rPr>
+          <w:rFonts w:ascii="Menlo" w:hAnsi="Menlo" w:cs="Menlo"/>
+          <w:color w:val="6897BB"/>
+        </w:rPr>
+        <w:t>1</w:t>
+      </w:r>
+      <w:r>
+        <w:rPr>
+          <w:rFonts w:ascii="Menlo" w:hAnsi="Menlo" w:cs="Menlo"/>
+          <w:color w:val="A9B7C6"/>
+        </w:rPr>
+        <w:t>]:</w:t>
+      </w:r>
+      <w:r>
+        <w:rPr>
+          <w:rFonts w:ascii="Menlo" w:hAnsi="Menlo" w:cs="Menlo"/>
+          <w:color w:val="A9B7C6"/>
+        </w:rPr>
+        <w:br/>
+        <w:t xml:space="preserve">                    </w:t>
+      </w:r>
+      <w:r>
+        <w:rPr>
+          <w:rFonts w:ascii="Menlo" w:hAnsi="Menlo" w:cs="Menlo"/>
+          <w:b/>
+          <w:bCs/>
+          <w:color w:val="CC7832"/>
+        </w:rPr>
+        <w:t xml:space="preserve">if </w:t>
+      </w:r>
+      <w:r>
+        <w:rPr>
+          <w:rFonts w:ascii="Menlo" w:hAnsi="Menlo" w:cs="Menlo"/>
+          <w:color w:val="A9B7C6"/>
+        </w:rPr>
+        <w:t xml:space="preserve">list_element </w:t>
+      </w:r>
+      <w:r>
+        <w:rPr>
+          <w:rFonts w:ascii="Menlo" w:hAnsi="Menlo" w:cs="Menlo"/>
+          <w:b/>
+          <w:bCs/>
+          <w:color w:val="CC7832"/>
+        </w:rPr>
+        <w:t xml:space="preserve">in </w:t>
+      </w:r>
+      <w:r>
+        <w:rPr>
+          <w:rFonts w:ascii="Menlo" w:hAnsi="Menlo" w:cs="Menlo"/>
+          <w:color w:val="A9B7C6"/>
+        </w:rPr>
+        <w:t>permutations:</w:t>
+      </w:r>
+      <w:r>
+        <w:rPr>
+          <w:rFonts w:ascii="Menlo" w:hAnsi="Menlo" w:cs="Menlo"/>
+          <w:color w:val="A9B7C6"/>
+        </w:rPr>
+        <w:br/>
+        <w:t xml:space="preserve">                        permutations.remove(list_element)</w:t>
+      </w:r>
+      <w:r>
+        <w:rPr>
+          <w:rFonts w:ascii="Menlo" w:hAnsi="Menlo" w:cs="Menlo"/>
+          <w:color w:val="A9B7C6"/>
+        </w:rPr>
+        <w:br/>
+        <w:t xml:space="preserve">                        </w:t>
+      </w:r>
+      <w:r>
+        <w:rPr>
+          <w:rFonts w:ascii="Menlo" w:hAnsi="Menlo" w:cs="Menlo"/>
+          <w:b/>
+          <w:bCs/>
+          <w:color w:val="CC7832"/>
+        </w:rPr>
+        <w:t>break</w:t>
+      </w:r>
+      <w:r>
+        <w:rPr>
+          <w:rFonts w:ascii="Menlo" w:hAnsi="Menlo" w:cs="Menlo"/>
+          <w:b/>
+          <w:bCs/>
+          <w:color w:val="CC7832"/>
+        </w:rPr>
+        <w:br/>
+        <w:t xml:space="preserve">    return </w:t>
+      </w:r>
+      <w:r>
+        <w:rPr>
+          <w:rFonts w:ascii="Menlo" w:hAnsi="Menlo" w:cs="Menlo"/>
+          <w:color w:val="A9B7C6"/>
+        </w:rPr>
+        <w:t>permutations</w:t>
+      </w:r>
+    </w:p>
     <w:p>
       <w:r>
         <w:lastRenderedPageBreak/>
         <w:t xml:space="preserve">We now have everything we need to create Boolean lists of all possible permutations for a variable. </w:t>
       </w:r>
-      <w:bookmarkStart w:id="1" w:name="_GoBack"/>
-      <w:bookmarkEnd w:id="1"/>
+    </w:p>
+    <w:p/>
+    <w:p>
+      <w:r>
+        <w:t xml:space="preserve">The constraints are generated by iterating through every variable corresponding to each column for every variable corresponding to each row, and then assigning it the expression </w:t>
+      </w:r>
+      <w:r>
+        <w:rPr>
+          <w:i/>
+        </w:rPr>
+        <w:t>x == y.</w:t>
+      </w:r>
+      <w:r>
+        <w:t xml:space="preserve"> </w:t>
+      </w:r>
+      <w:r>
+        <w:t xml:space="preserve">A constraint is represented as its own object, Constraint, which holds a list of variables that are involved in this constraint, and a string expression on the form “x==y”. </w:t>
+      </w:r>
     </w:p>
     <w:p/>
     <w:p/>
     <w:p>
-      <w:r>
-        <w:t>• Explains the heuristics used for this problem. Note that heuristics appear in at least two places</w:t>
-      </w:r>
-      <w:r>
-        <w:t xml:space="preserve"> </w:t>
-      </w:r>
-      <w:r>
-        <w:t>in A*-GSP: a) in A*’s traditional h function, and b) in the choice of a variable on which to base</w:t>
-      </w:r>
-      <w:r>
-        <w:t xml:space="preserve"> </w:t>
-      </w:r>
-      <w:r>
-        <w:t>the next assumption. Both (and others, if relevant) should be mentioned in the report.</w:t>
+      <w:pPr>
+        <w:rPr>
+          <w:b/>
+        </w:rPr>
+      </w:pPr>
+      <w:r>
+        <w:rPr>
+          <w:b/>
+        </w:rPr>
+        <w:t>Heuristics</w:t>
+      </w:r>
+    </w:p>
+    <w:p>
+      <w:pPr>
+        <w:rPr>
+          <w:b/>
+        </w:rPr>
+      </w:pPr>
+    </w:p>
+    <w:p>
+      <w:r>
+        <w:t>• Explains the heuristics used for this problem. Note that heuristics appear in at least two places in A*-GSP: a) in A*’s traditional h function, and b) in the choice of a variable on which to base the next assumption. Both (and others, if relevant) should be mentioned in the report.</w:t>
       </w:r>
     </w:p>
     <w:p/>
-    <w:p>
-      <w:r>
-        <w:t>• Briefly overviews the primary subclasses and methods needed to specialize your general-purpose</w:t>
-      </w:r>
-      <w:r>
-        <w:t xml:space="preserve"> </w:t>
-      </w:r>
-      <w:r>
-        <w:t>A*-GAC system to handle nonograms.</w:t>
-      </w:r>
-    </w:p>
     <w:p/>
     <w:p>
-      <w:r>
-        <w:t>• Mentions any other design decisions that are, in your mind, critical to getting the system to</w:t>
-      </w:r>
-      <w:r>
-        <w:t xml:space="preserve"> </w:t>
-      </w:r>
-      <w:r>
-        <w:t>perform well.</w:t>
+      <w:pPr>
+        <w:rPr>
+          <w:b/>
+        </w:rPr>
+      </w:pPr>
+      <w:r>
+        <w:rPr>
+          <w:b/>
+        </w:rPr>
+        <w:t>Subclasses and methods needed to specialize the general-purpose A*-GAC system to handle nonograms</w:t>
       </w:r>
     </w:p>
     <w:p/>
     <w:p>
       <w:r>
+        <w:t>• Briefly overviews the primary subclasses and methods needed to specialize your general-purpose A*-GAC system to handle nonograms.</w:t>
+      </w:r>
+    </w:p>
+    <w:p/>
+    <w:p/>
+    <w:p>
+      <w:pPr>
+        <w:rPr>
+          <w:b/>
+        </w:rPr>
+      </w:pPr>
+      <w:r>
+        <w:rPr>
+          <w:b/>
+        </w:rPr>
+        <w:t>Other design decisions</w:t>
+      </w:r>
+      <w:bookmarkStart w:id="0" w:name="_GoBack"/>
+      <w:bookmarkEnd w:id="0"/>
+    </w:p>
+    <w:p/>
+    <w:p>
+      <w:r>
+        <w:t>• Mentions any other design decisions that are, in your mind, critical to getting the system to perform well.</w:t>
+      </w:r>
+    </w:p>
+    <w:p/>
+    <w:p>
+      <w:r>
         <w:t>Diagrams &amp;</w:t>
       </w:r>
       <w:r>
@@ -277,7 +696,7 @@
       </w:r>
     </w:p>
     <w:sectPr>
-      <w:headerReference w:type="default" r:id="rId9"/>
+      <w:headerReference w:type="default" r:id="rId7"/>
       <w:pgSz w:w="11900" w:h="16840"/>
       <w:pgMar w:top="1417" w:right="1417" w:bottom="1417" w:left="1417" w:header="708" w:footer="708" w:gutter="0"/>
       <w:cols w:space="708"/>
@@ -410,7 +829,7 @@
             <w:caps/>
             <w:color w:val="5B9BD5" w:themeColor="accent1"/>
           </w:rPr>
-          <w:t>Project 1 – module 2</w:t>
+          <w:t>Project 1 – module 3</w:t>
         </w:r>
         <w:r>
           <w:rPr>
@@ -974,6 +1393,53 @@
       <w:szCs w:val="22"/>
     </w:rPr>
   </w:style>
+  <w:style w:type="paragraph" w:styleId="HTMLPreformatted">
+    <w:name w:val="HTML Preformatted"/>
+    <w:basedOn w:val="Normal"/>
+    <w:link w:val="HTMLPreformattedChar"/>
+    <w:uiPriority w:val="99"/>
+    <w:semiHidden/>
+    <w:unhideWhenUsed/>
+    <w:rsid w:val="006429C1"/>
+    <w:pPr>
+      <w:tabs>
+        <w:tab w:val="left" w:pos="916"/>
+        <w:tab w:val="left" w:pos="1832"/>
+        <w:tab w:val="left" w:pos="2748"/>
+        <w:tab w:val="left" w:pos="3664"/>
+        <w:tab w:val="left" w:pos="4580"/>
+        <w:tab w:val="left" w:pos="5496"/>
+        <w:tab w:val="left" w:pos="6412"/>
+        <w:tab w:val="left" w:pos="7328"/>
+        <w:tab w:val="left" w:pos="8244"/>
+        <w:tab w:val="left" w:pos="9160"/>
+        <w:tab w:val="left" w:pos="10076"/>
+        <w:tab w:val="left" w:pos="10992"/>
+        <w:tab w:val="left" w:pos="11908"/>
+        <w:tab w:val="left" w:pos="12824"/>
+        <w:tab w:val="left" w:pos="13740"/>
+        <w:tab w:val="left" w:pos="14656"/>
+      </w:tabs>
+    </w:pPr>
+    <w:rPr>
+      <w:rFonts w:ascii="Courier New" w:hAnsi="Courier New" w:cs="Courier New"/>
+      <w:sz w:val="20"/>
+      <w:szCs w:val="20"/>
+    </w:rPr>
+  </w:style>
+  <w:style w:type="character" w:customStyle="1" w:styleId="HTMLPreformattedChar">
+    <w:name w:val="HTML Preformatted Char"/>
+    <w:basedOn w:val="DefaultParagraphFont"/>
+    <w:link w:val="HTMLPreformatted"/>
+    <w:uiPriority w:val="99"/>
+    <w:semiHidden/>
+    <w:rsid w:val="006429C1"/>
+    <w:rPr>
+      <w:rFonts w:ascii="Courier New" w:hAnsi="Courier New" w:cs="Courier New"/>
+      <w:sz w:val="20"/>
+      <w:szCs w:val="20"/>
+    </w:rPr>
+  </w:style>
 </w:styles>
 </file>
 
@@ -1068,6 +1534,20 @@
     <w:pitch w:val="variable"/>
     <w:sig w:usb0="A00002EF" w:usb1="4000207B" w:usb2="00000000" w:usb3="00000000" w:csb0="0000019F" w:csb1="00000000"/>
   </w:font>
+  <w:font w:name="Courier New">
+    <w:panose1 w:val="02070309020205020404"/>
+    <w:charset w:val="00"/>
+    <w:family w:val="auto"/>
+    <w:pitch w:val="variable"/>
+    <w:sig w:usb0="E0002AFF" w:usb1="C0007843" w:usb2="00000009" w:usb3="00000000" w:csb0="000001FF" w:csb1="00000000"/>
+  </w:font>
+  <w:font w:name="Menlo">
+    <w:panose1 w:val="020B0609030804020204"/>
+    <w:charset w:val="00"/>
+    <w:family w:val="auto"/>
+    <w:pitch w:val="variable"/>
+    <w:sig w:usb0="E60022FF" w:usb1="D200F9FB" w:usb2="02000028" w:usb3="00000000" w:csb0="000001DF" w:csb1="00000000"/>
+  </w:font>
   <w:font w:name="Arial">
     <w:panose1 w:val="020B0604020202020204"/>
     <w:charset w:val="00"/>
@@ -1097,6 +1577,7 @@
     <w:rsid w:val="00904021"/>
     <w:rsid w:val="009A59D9"/>
     <w:rsid w:val="00CF4070"/>
+    <w:rsid w:val="00F66E54"/>
     <w:rsid w:val="00FB6E04"/>
   </w:rsids>
   <m:mathPr>

</xml_diff>